<commit_message>
modified:   output/est_1.docx 	modified:   output/est_1.html 	modified:   src/reg.do
</commit_message>
<xml_diff>
--- a/output/est_1.docx
+++ b/output/est_1.docx
@@ -54,7 +54,7 @@
               <w:jc w:val="center"/>
             </w:pPr>
             <w:r>
-              <w:t xml:space="preserve">Logistic Regression Model for Cars</w:t>
+              <w:t xml:space="preserve">车俩数据逻辑回归模型</w:t>
             </w:r>
           </w:p>
         </w:tc>
@@ -98,7 +98,7 @@
               <w:jc w:val="right"/>
             </w:pPr>
             <w:r>
-              <w:t xml:space="preserve">Odds Ratio</w:t>
+              <w:t xml:space="preserve">优势比</w:t>
             </w:r>
           </w:p>
         </w:tc>
@@ -119,7 +119,7 @@
               <w:jc w:val="right"/>
             </w:pPr>
             <w:r>
-              <w:t xml:space="preserve">Std. error</w:t>
+              <w:t xml:space="preserve">标准误差</w:t>
             </w:r>
           </w:p>
         </w:tc>
@@ -140,7 +140,7 @@
               <w:jc w:val="right"/>
             </w:pPr>
             <w:r>
-              <w:t xml:space="preserve">z</w:t>
+              <w:t xml:space="preserve">Z分数</w:t>
             </w:r>
           </w:p>
         </w:tc>
@@ -161,7 +161,7 @@
               <w:jc w:val="right"/>
             </w:pPr>
             <w:r>
-              <w:t xml:space="preserve">p-value</w:t>
+              <w:t xml:space="preserve">P值</w:t>
             </w:r>
           </w:p>
         </w:tc>
@@ -182,7 +182,7 @@
               <w:jc w:val="center"/>
             </w:pPr>
             <w:r>
-              <w:t xml:space="preserve">95% CI</w:t>
+              <w:t xml:space="preserve">95</w:t>
             </w:r>
           </w:p>
         </w:tc>

</xml_diff>